<commit_message>
Actualización guía de estilo.
</commit_message>
<xml_diff>
--- a/analisis/ProyectoNavidad-Guía de Estilo.docx
+++ b/analisis/ProyectoNavidad-Guía de Estilo.docx
@@ -379,12 +379,12 @@
           <wp:inline distB="114300" distT="114300" distL="114300" distR="114300">
             <wp:extent cx="1400175" cy="638175"/>
             <wp:effectExtent b="0" l="0" r="0" t="0"/>
-            <wp:docPr id="3" name="image8.png"/>
+            <wp:docPr id="3" name="image5.png"/>
             <a:graphic>
               <a:graphicData uri="http://schemas.openxmlformats.org/drawingml/2006/picture">
                 <pic:pic>
                   <pic:nvPicPr>
-                    <pic:cNvPr id="0" name="image8.png"/>
+                    <pic:cNvPr id="0" name="image5.png"/>
                     <pic:cNvPicPr preferRelativeResize="0"/>
                   </pic:nvPicPr>
                   <pic:blipFill>
@@ -452,12 +452,12 @@
           <wp:inline distB="114300" distT="114300" distL="114300" distR="114300">
             <wp:extent cx="6645600" cy="1397000"/>
             <wp:effectExtent b="0" l="0" r="0" t="0"/>
-            <wp:docPr id="1" name="image6.png"/>
+            <wp:docPr id="1" name="image4.png"/>
             <a:graphic>
               <a:graphicData uri="http://schemas.openxmlformats.org/drawingml/2006/picture">
                 <pic:pic>
                   <pic:nvPicPr>
-                    <pic:cNvPr id="0" name="image6.png"/>
+                    <pic:cNvPr id="0" name="image4.png"/>
                     <pic:cNvPicPr preferRelativeResize="0"/>
                   </pic:nvPicPr>
                   <pic:blipFill>
@@ -496,40 +496,19 @@
         <w:rPr>
           <w:rtl w:val="0"/>
         </w:rPr>
-        <w:t xml:space="preserve">-Tono Saturación Brillo para cada color.</w:t>
-      </w:r>
-    </w:p>
-    <w:p>
-      <w:pPr>
-        <w:pageBreakBefore w:val="0"/>
-        <w:rPr/>
-      </w:pPr>
-      <w:r>
-        <w:rPr>
-          <w:rtl w:val="0"/>
-        </w:rPr>
-      </w:r>
-    </w:p>
-    <w:p>
-      <w:pPr>
-        <w:pageBreakBefore w:val="0"/>
-        <w:rPr/>
-      </w:pPr>
-      <w:r>
-        <w:rPr>
-          <w:rtl w:val="0"/>
-        </w:rPr>
-      </w:r>
-    </w:p>
-    <w:p>
-      <w:pPr>
-        <w:pageBreakBefore w:val="0"/>
-        <w:rPr/>
-      </w:pPr>
-      <w:r>
-        <w:rPr>
-          <w:rtl w:val="0"/>
-        </w:rPr>
+        <w:t xml:space="preserve">Utilizamos ambos colores con bastante brillo, para acercarnos a colores más cálidos, que está más relacionados con el sentimiento que queremos transmitir.</w:t>
+      </w:r>
+    </w:p>
+    <w:p>
+      <w:pPr>
+        <w:pageBreakBefore w:val="0"/>
+        <w:rPr/>
+      </w:pPr>
+      <w:r>
+        <w:rPr>
+          <w:rtl w:val="0"/>
+        </w:rPr>
+        <w:t xml:space="preserve">Para el apartado de la justicia social se van a usar los colores de la fundación.</w:t>
       </w:r>
     </w:p>
     <w:p>
@@ -621,12 +600,12 @@
             <wp:extent cx="2943225" cy="1495425"/>
             <wp:effectExtent b="0" l="0" r="0" t="0"/>
             <wp:wrapTopAndBottom distB="114300" distT="114300"/>
-            <wp:docPr id="9" name="image2.png"/>
+            <wp:docPr id="9" name="image9.png"/>
             <a:graphic>
               <a:graphicData uri="http://schemas.openxmlformats.org/drawingml/2006/picture">
                 <pic:pic>
                   <pic:nvPicPr>
-                    <pic:cNvPr id="0" name="image2.png"/>
+                    <pic:cNvPr id="0" name="image9.png"/>
                     <pic:cNvPicPr preferRelativeResize="0"/>
                   </pic:nvPicPr>
                   <pic:blipFill>
@@ -705,12 +684,12 @@
           <wp:inline distB="114300" distT="114300" distL="114300" distR="114300">
             <wp:extent cx="4086225" cy="752475"/>
             <wp:effectExtent b="0" l="0" r="0" t="0"/>
-            <wp:docPr id="5" name="image1.png"/>
+            <wp:docPr id="5" name="image6.png"/>
             <a:graphic>
               <a:graphicData uri="http://schemas.openxmlformats.org/drawingml/2006/picture">
                 <pic:pic>
                   <pic:nvPicPr>
-                    <pic:cNvPr id="0" name="image1.png"/>
+                    <pic:cNvPr id="0" name="image6.png"/>
                     <pic:cNvPicPr preferRelativeResize="0"/>
                   </pic:nvPicPr>
                   <pic:blipFill>
@@ -763,6 +742,67 @@
         <w:rPr>
           <w:rtl w:val="0"/>
         </w:rPr>
+        <w:t xml:space="preserve">La tipografía secundaria, dedicada al apartado de justicia social es Noto Serif.</w:t>
+      </w:r>
+    </w:p>
+    <w:p>
+      <w:pPr>
+        <w:pageBreakBefore w:val="0"/>
+        <w:jc w:val="both"/>
+        <w:rPr/>
+      </w:pPr>
+      <w:r>
+        <w:rPr>
+          <w:rtl w:val="0"/>
+        </w:rPr>
+        <w:t xml:space="preserve">Una tipografía más recta y más seria, con serifa, que quiere transmitir un sentimiento de preocupación y seriedad.</w:t>
+      </w:r>
+    </w:p>
+    <w:p>
+      <w:pPr>
+        <w:pageBreakBefore w:val="0"/>
+        <w:jc w:val="both"/>
+        <w:rPr/>
+      </w:pPr>
+      <w:r>
+        <w:rPr/>
+        <w:drawing>
+          <wp:inline distB="114300" distT="114300" distL="114300" distR="114300">
+            <wp:extent cx="4605338" cy="1363950"/>
+            <wp:effectExtent b="0" l="0" r="0" t="0"/>
+            <wp:docPr id="10" name="image3.png"/>
+            <a:graphic>
+              <a:graphicData uri="http://schemas.openxmlformats.org/drawingml/2006/picture">
+                <pic:pic>
+                  <pic:nvPicPr>
+                    <pic:cNvPr id="0" name="image3.png"/>
+                    <pic:cNvPicPr preferRelativeResize="0"/>
+                  </pic:nvPicPr>
+                  <pic:blipFill>
+                    <a:blip r:embed="rId10"/>
+                    <a:srcRect b="0" l="0" r="0" t="0"/>
+                    <a:stretch>
+                      <a:fillRect/>
+                    </a:stretch>
+                  </pic:blipFill>
+                  <pic:spPr>
+                    <a:xfrm>
+                      <a:off x="0" y="0"/>
+                      <a:ext cx="4605338" cy="1363950"/>
+                    </a:xfrm>
+                    <a:prstGeom prst="rect"/>
+                    <a:ln/>
+                  </pic:spPr>
+                </pic:pic>
+              </a:graphicData>
+            </a:graphic>
+          </wp:inline>
+        </w:drawing>
+      </w:r>
+      <w:r>
+        <w:rPr>
+          <w:rtl w:val="0"/>
+        </w:rPr>
       </w:r>
     </w:p>
     <w:p>
@@ -814,7 +854,7 @@
                     <pic:cNvPicPr preferRelativeResize="0"/>
                   </pic:nvPicPr>
                   <pic:blipFill>
-                    <a:blip r:embed="rId10"/>
+                    <a:blip r:embed="rId11"/>
                     <a:srcRect b="0" l="0" r="0" t="0"/>
                     <a:stretch>
                       <a:fillRect/>
@@ -841,12 +881,12 @@
       </w:r>
     </w:p>
     <w:sectPr>
-      <w:headerReference r:id="rId11" w:type="default"/>
-      <w:headerReference r:id="rId12" w:type="first"/>
-      <w:headerReference r:id="rId13" w:type="even"/>
-      <w:footerReference r:id="rId14" w:type="default"/>
-      <w:footerReference r:id="rId15" w:type="first"/>
-      <w:footerReference r:id="rId16" w:type="even"/>
+      <w:headerReference r:id="rId12" w:type="default"/>
+      <w:headerReference r:id="rId13" w:type="first"/>
+      <w:headerReference r:id="rId14" w:type="even"/>
+      <w:footerReference r:id="rId15" w:type="default"/>
+      <w:footerReference r:id="rId16" w:type="first"/>
+      <w:footerReference r:id="rId17" w:type="even"/>
       <w:pgSz w:h="16840" w:w="11900" w:orient="portrait"/>
       <w:pgMar w:bottom="720" w:top="2540" w:left="720" w:right="720" w:header="708" w:footer="708"/>
       <w:pgNumType w:start="1"/>
@@ -1145,12 +1185,12 @@
           <wp:extent cx="1967865" cy="983933"/>
           <wp:effectExtent b="0" l="0" r="0" t="0"/>
           <wp:wrapSquare wrapText="bothSides" distB="114300" distT="114300" distL="114300" distR="114300"/>
-          <wp:docPr id="4" name="image9.png"/>
+          <wp:docPr id="4" name="image2.png"/>
           <a:graphic>
             <a:graphicData uri="http://schemas.openxmlformats.org/drawingml/2006/picture">
               <pic:pic>
                 <pic:nvPicPr>
-                  <pic:cNvPr id="0" name="image9.png"/>
+                  <pic:cNvPr id="0" name="image2.png"/>
                   <pic:cNvPicPr preferRelativeResize="0"/>
                 </pic:nvPicPr>
                 <pic:blipFill>
@@ -1241,12 +1281,12 @@
           <wp:extent cx="1967865" cy="983933"/>
           <wp:effectExtent b="0" l="0" r="0" t="0"/>
           <wp:wrapSquare wrapText="bothSides" distB="114300" distT="114300" distL="114300" distR="114300"/>
-          <wp:docPr id="6" name="image4.png"/>
+          <wp:docPr id="6" name="image1.png"/>
           <a:graphic>
             <a:graphicData uri="http://schemas.openxmlformats.org/drawingml/2006/picture">
               <pic:pic>
                 <pic:nvPicPr>
-                  <pic:cNvPr id="0" name="image4.png"/>
+                  <pic:cNvPr id="0" name="image1.png"/>
                   <pic:cNvPicPr preferRelativeResize="0"/>
                 </pic:nvPicPr>
                 <pic:blipFill>
@@ -1367,12 +1407,12 @@
           <wp:extent cx="2169795" cy="1085215"/>
           <wp:effectExtent b="0" l="0" r="0" t="0"/>
           <wp:wrapSquare wrapText="bothSides" distB="0" distT="0" distL="0" distR="0"/>
-          <wp:docPr id="7" name="image5.png"/>
+          <wp:docPr id="7" name="image8.png"/>
           <a:graphic>
             <a:graphicData uri="http://schemas.openxmlformats.org/drawingml/2006/picture">
               <pic:pic>
                 <pic:nvPicPr>
-                  <pic:cNvPr id="0" name="image5.png"/>
+                  <pic:cNvPr id="0" name="image8.png"/>
                   <pic:cNvPicPr preferRelativeResize="0"/>
                 </pic:nvPicPr>
                 <pic:blipFill>
@@ -1453,12 +1493,12 @@
           <wp:extent cx="182880" cy="182880"/>
           <wp:effectExtent b="0" l="0" r="0" t="0"/>
           <wp:wrapNone/>
-          <wp:docPr descr="Correo electrónico" id="2" name="image3.png"/>
+          <wp:docPr descr="Correo electrónico" id="2" name="image10.png"/>
           <a:graphic>
             <a:graphicData uri="http://schemas.openxmlformats.org/drawingml/2006/picture">
               <pic:pic>
                 <pic:nvPicPr>
-                  <pic:cNvPr descr="Correo electrónico" id="0" name="image3.png"/>
+                  <pic:cNvPr descr="Correo electrónico" id="0" name="image10.png"/>
                   <pic:cNvPicPr preferRelativeResize="0"/>
                 </pic:nvPicPr>
                 <pic:blipFill>

</xml_diff>